<commit_message>
SupportingDoc for re-naming columns
Supporting xlsx and chnage in code uisng that code to create new variables and re-name them
</commit_message>
<xml_diff>
--- a/VAdataQualityReviewProtocolReport.docx
+++ b/VAdataQualityReviewProtocolReport.docx
@@ -288,7 +288,7 @@
         <w:rPr>
           <w:rStyle w:val="VerbatimChar"/>
         </w:rPr>
-        <w:t xml:space="preserve">## [1] "2018-11-21 13:40:22 +08"</w:t>
+        <w:t xml:space="preserve">## [1] "2018-11-26 10:03:26 +08"</w:t>
       </w:r>
     </w:p>
     <w:p>
@@ -325,7 +325,7 @@
         <w:rPr>
           <w:rStyle w:val="VerbatimChar"/>
         </w:rPr>
-        <w:t xml:space="preserve">## [1] 12949   461</w:t>
+        <w:t xml:space="preserve">## [1] 117 527</w:t>
       </w:r>
     </w:p>
     <w:p>
@@ -675,7 +675,7 @@
     </w:lvl>
   </w:abstractNum>
   <w:abstractNum w:abstractNumId="990">
-    <w:nsid w:val="3f18133a"/>
+    <w:nsid w:val="51fbc885"/>
     <w:multiLevelType w:val="multilevel"/>
     <w:lvl w:ilvl="0">
       <w:numFmt w:val="bullet"/>

</xml_diff>